<commit_message>
Components and functionality documentation added
</commit_message>
<xml_diff>
--- a/docs/Documentación framework MVC.docx
+++ b/docs/Documentación framework MVC.docx
@@ -35,7 +35,24 @@
     </w:p>
     <w:p>
       <w:r>
-        <w:t>Objetivo principal: Representar el patrón arquitectónico MVC, sin notarse explícitamente en el código, el framework consiste en ejecutar métodos de diferentes clases Modelo y Controlador conociendo el nombre completo de la clase y el método en especifico a ejecutar, toda esta información estará incluida en un archivo de configuración de tipo XML como el siguiente:</w:t>
+        <w:rPr>
+          <w:b/>
+          <w:bCs/>
+        </w:rPr>
+        <w:t>Objetivo principal:</w:t>
+      </w:r>
+      <w:r>
+        <w:t xml:space="preserve"> </w:t>
+      </w:r>
+    </w:p>
+    <w:p>
+      <w:r>
+        <w:t>Representar el patrón arquitectónico MVC, sin notarse explícitamente en el código, el framework consiste en ejecutar un método de una clase que usted considere parte del modelo o el modelo mismo conociendo el nombre completo de la clase y el método en específico a ejecutar, cabe destacar que en dicho método del modelo podrá acceder al controlador que se tenga definido en el archivo.</w:t>
+      </w:r>
+    </w:p>
+    <w:p>
+      <w:r>
+        <w:t>Toda esta información estará incluida en un archivo de configuración de tipo XML como el siguiente:</w:t>
       </w:r>
     </w:p>
     <w:p>
@@ -45,8 +62,8 @@
         </w:rPr>
         <w:drawing>
           <wp:inline distT="0" distB="0" distL="0" distR="0">
-            <wp:extent cx="5612130" cy="1136650"/>
-            <wp:effectExtent l="0" t="0" r="7620" b="6350"/>
+            <wp:extent cx="5153025" cy="1143000"/>
+            <wp:effectExtent l="0" t="0" r="9525" b="0"/>
             <wp:docPr id="1" name="Imagen 1"/>
             <wp:cNvGraphicFramePr>
               <a:graphicFrameLocks xmlns:a="http://schemas.openxmlformats.org/drawingml/2006/main" noChangeAspect="1"/>
@@ -67,7 +84,7 @@
                   <pic:spPr>
                     <a:xfrm>
                       <a:off x="0" y="0"/>
-                      <a:ext cx="5612130" cy="1136650"/>
+                      <a:ext cx="5153025" cy="1143000"/>
                     </a:xfrm>
                     <a:prstGeom prst="rect">
                       <a:avLst/>
@@ -105,7 +122,13 @@
         </w:numPr>
       </w:pPr>
       <w:r>
-        <w:t>Ejecutar una transacción definida en el archivo de configuración</w:t>
+        <w:t xml:space="preserve">Ejecutar una transacción definida en el archivo de configuración por su nombre definido en el atributo </w:t>
+      </w:r>
+      <w:r>
+        <w:rPr>
+          <w:color w:val="70AD47" w:themeColor="accent6"/>
+        </w:rPr>
+        <w:t>name</w:t>
       </w:r>
     </w:p>
     <w:p>
@@ -117,52 +140,16 @@
         </w:numPr>
       </w:pPr>
       <w:r>
-        <w:t xml:space="preserve">Ejecutar método de una clase </w:t>
-      </w:r>
-      <w:r>
-        <w:t>modelo</w:t>
-      </w:r>
-      <w:r>
-        <w:t xml:space="preserve"> la cual dentro de las etiquetas </w:t>
+        <w:t xml:space="preserve">Ejecutar método de una clase modelo la cual dentro de las etiquetas </w:t>
       </w:r>
       <w:r>
         <w:rPr>
           <w:color w:val="4472C4" w:themeColor="accent1"/>
         </w:rPr>
-        <w:t>&lt;</w:t>
-      </w:r>
-      <w:r>
-        <w:rPr>
-          <w:color w:val="4472C4" w:themeColor="accent1"/>
-        </w:rPr>
-        <w:t>model</w:t>
-      </w:r>
-      <w:r>
-        <w:rPr>
-          <w:color w:val="4472C4" w:themeColor="accent1"/>
-        </w:rPr>
-        <w:t>&gt;&lt;/</w:t>
-      </w:r>
-      <w:r>
-        <w:rPr>
-          <w:color w:val="4472C4" w:themeColor="accent1"/>
-        </w:rPr>
-        <w:t>model</w:t>
-      </w:r>
-      <w:r>
-        <w:rPr>
-          <w:color w:val="4472C4" w:themeColor="accent1"/>
-        </w:rPr>
-        <w:t xml:space="preserve">r&gt; </w:t>
-      </w:r>
-      <w:r>
-        <w:t xml:space="preserve">se encontrará el nombre completo de la clase la cual hace referencia al </w:t>
-      </w:r>
-      <w:r>
-        <w:t>modelo</w:t>
-      </w:r>
-      <w:r>
-        <w:t xml:space="preserve"> y el tributo </w:t>
+        <w:t xml:space="preserve">&lt;model&gt;nombre de la clase&lt;/modelr&gt; </w:t>
+      </w:r>
+      <w:r>
+        <w:t xml:space="preserve">se encontrará el nombre completo de la clase la cual hace referencia al modelo y el tributo </w:t>
       </w:r>
       <w:r>
         <w:rPr>
@@ -183,25 +170,83 @@
         </w:numPr>
       </w:pPr>
       <w:r>
-        <w:t xml:space="preserve">Ejecutar método de una clase controlador la cual dentro de las etiquetas </w:t>
+        <w:t xml:space="preserve">Utilizar la clase controlador-definida en </w:t>
       </w:r>
       <w:r>
         <w:rPr>
           <w:color w:val="4472C4" w:themeColor="accent1"/>
         </w:rPr>
-        <w:t xml:space="preserve">&lt;controler&gt;&lt;/controller&gt; </w:t>
-      </w:r>
-      <w:r>
-        <w:t xml:space="preserve">se encontrará el nombre completo de la clase la cual hace referencia al controlador y el tributo </w:t>
-      </w:r>
-      <w:r>
-        <w:rPr>
-          <w:color w:val="70AD47" w:themeColor="accent6"/>
-        </w:rPr>
-        <w:t>nameFunction</w:t>
-      </w:r>
-      <w:r>
-        <w:t xml:space="preserve"> sirve para especificar que método se ejecutará en base a su nombre.</w:t>
+        <w:t>&lt;</w:t>
+      </w:r>
+      <w:r>
+        <w:rPr>
+          <w:color w:val="4472C4" w:themeColor="accent1"/>
+        </w:rPr>
+        <w:t>controller</w:t>
+      </w:r>
+      <w:r>
+        <w:rPr>
+          <w:color w:val="4472C4" w:themeColor="accent1"/>
+        </w:rPr>
+        <w:t>&gt;nombre de la clase&lt;/</w:t>
+      </w:r>
+      <w:r>
+        <w:rPr>
+          <w:color w:val="4472C4" w:themeColor="accent1"/>
+        </w:rPr>
+        <w:t>controller</w:t>
+      </w:r>
+      <w:r>
+        <w:rPr>
+          <w:color w:val="4472C4" w:themeColor="accent1"/>
+        </w:rPr>
+        <w:t>&gt;</w:t>
+      </w:r>
+      <w:r>
+        <w:rPr>
+          <w:color w:val="4472C4" w:themeColor="accent1"/>
+        </w:rPr>
+        <w:t xml:space="preserve"> </w:t>
+      </w:r>
+      <w:r>
+        <w:t>dentro del método del modelo.</w:t>
+      </w:r>
+    </w:p>
+    <w:p>
+      <w:pPr>
+        <w:pStyle w:val="Prrafodelista"/>
+        <w:numPr>
+          <w:ilvl w:val="0"/>
+          <w:numId w:val="1"/>
+        </w:numPr>
+      </w:pPr>
+      <w:r>
+        <w:t xml:space="preserve">Definir el comportamiento de un archivo </w:t>
+      </w:r>
+      <w:r>
+        <w:t>bitácora</w:t>
+      </w:r>
+      <w:r>
+        <w:t xml:space="preserve">, por el archivo </w:t>
+      </w:r>
+      <w:r>
+        <w:rPr>
+          <w:i/>
+          <w:iCs/>
+        </w:rPr>
+        <w:t>configLog.properties</w:t>
+      </w:r>
+    </w:p>
+    <w:p>
+      <w:pPr>
+        <w:pStyle w:val="Prrafodelista"/>
+        <w:numPr>
+          <w:ilvl w:val="0"/>
+          <w:numId w:val="1"/>
+        </w:numPr>
+      </w:pPr>
+      <w:r>
+        <w:t>Guardar información de la ejecución de las transacciones.</w:t>
       </w:r>
     </w:p>
     <w:p>
@@ -220,6 +265,14 @@
       </w:r>
     </w:p>
     <w:p/>
+    <w:p/>
+    <w:p/>
+    <w:p/>
+    <w:p/>
+    <w:p/>
+    <w:p/>
+    <w:p/>
+    <w:p/>
     <w:p>
       <w:pPr>
         <w:rPr>
@@ -256,15 +309,12 @@
         <w:t>Descripción:</w:t>
       </w:r>
       <w:r>
-        <w:t xml:space="preserve"> Componente encargado de ejecutar los métodos de las clases controlador y modelo</w:t>
-      </w:r>
-    </w:p>
-    <w:p>
-      <w:r>
-        <w:t xml:space="preserve">Dependencias con otros componentes: </w:t>
-      </w:r>
-      <w:r>
-        <w:t>Ninguno</w:t>
+        <w:t xml:space="preserve"> Componente encargado de ejecutar los métodos de las clases controlador y modelo mediante la API de Java “Reflection”</w:t>
+      </w:r>
+    </w:p>
+    <w:p>
+      <w:r>
+        <w:t>Dependencias con otros componentes: Ninguno</w:t>
       </w:r>
     </w:p>
     <w:p>
@@ -284,13 +334,7 @@
     </w:p>
     <w:p>
       <w:r>
-        <w:t>Interface</w:t>
-      </w:r>
-      <w:r>
-        <w:t xml:space="preserve"> </w:t>
-      </w:r>
-      <w:r>
-        <w:t>ReflectionProcessor</w:t>
+        <w:t>Interface ReflectionProcessor</w:t>
       </w:r>
     </w:p>
     <w:p>
@@ -302,7 +346,7 @@
         </w:numPr>
       </w:pPr>
       <w:r>
-        <w:t>runMethodController</w:t>
+        <w:t>getInstanceClass</w:t>
       </w:r>
     </w:p>
     <w:p>
@@ -319,33 +363,26 @@
     </w:p>
     <w:p>
       <w:r>
-        <w:t xml:space="preserve">Interfaces de Entrada: </w:t>
-      </w:r>
-      <w:r>
-        <w:t>Ninguna</w:t>
-      </w:r>
-    </w:p>
-    <w:p>
-      <w:r>
-        <w:t xml:space="preserve">Artefactos: </w:t>
-      </w:r>
-      <w:r>
-        <w:t>API Reflection java</w:t>
-      </w:r>
-    </w:p>
-    <w:p>
-      <w:pPr>
-        <w:rPr>
-          <w:i/>
-          <w:iCs/>
-        </w:rPr>
-      </w:pPr>
-      <w:r>
-        <w:rPr>
-          <w:i/>
-          <w:iCs/>
-        </w:rPr>
-        <w:lastRenderedPageBreak/>
+        <w:t>Interfaces de Entrada: Ninguna</w:t>
+      </w:r>
+    </w:p>
+    <w:p>
+      <w:r>
+        <w:t>Artefactos: API Reflection java</w:t>
+      </w:r>
+    </w:p>
+    <w:p>
+      <w:pPr>
+        <w:rPr>
+          <w:i/>
+          <w:iCs/>
+        </w:rPr>
+      </w:pPr>
+      <w:r>
+        <w:rPr>
+          <w:i/>
+          <w:iCs/>
+        </w:rPr>
         <w:t xml:space="preserve">Diagrama: </w:t>
       </w:r>
     </w:p>
@@ -353,9 +390,9 @@
       <w:r>
         <w:drawing>
           <wp:inline distT="0" distB="0" distL="0" distR="0">
-            <wp:extent cx="5410200" cy="1116965"/>
-            <wp:effectExtent l="0" t="0" r="0" b="6985"/>
-            <wp:docPr id="2" name="Imagen 2"/>
+            <wp:extent cx="4867275" cy="942975"/>
+            <wp:effectExtent l="0" t="0" r="9525" b="9525"/>
+            <wp:docPr id="3" name="Imagen 3"/>
             <wp:cNvGraphicFramePr>
               <a:graphicFrameLocks xmlns:a="http://schemas.openxmlformats.org/drawingml/2006/main" noChangeAspect="1"/>
             </wp:cNvGraphicFramePr>
@@ -368,13 +405,13 @@
                   </pic:nvPicPr>
                   <pic:blipFill rotWithShape="1">
                     <a:blip r:embed="rId6"/>
-                    <a:srcRect r="3598"/>
+                    <a:srcRect r="13272" b="47785"/>
                     <a:stretch/>
                   </pic:blipFill>
                   <pic:spPr bwMode="auto">
                     <a:xfrm>
                       <a:off x="0" y="0"/>
-                      <a:ext cx="5410200" cy="1116965"/>
+                      <a:ext cx="4867275" cy="942975"/>
                     </a:xfrm>
                     <a:prstGeom prst="rect">
                       <a:avLst/>
@@ -404,10 +441,7 @@
         <w:t>Nombre:</w:t>
       </w:r>
       <w:r>
-        <w:t xml:space="preserve"> Manager</w:t>
-      </w:r>
-      <w:r>
-        <w:t>XMLTransaction</w:t>
+        <w:t xml:space="preserve"> ManagerXMLTransaction</w:t>
       </w:r>
     </w:p>
     <w:p>
@@ -419,10 +453,7 @@
         <w:t>Descripción:</w:t>
       </w:r>
       <w:r>
-        <w:t xml:space="preserve"> Componente encargado de </w:t>
-      </w:r>
-      <w:r>
-        <w:t>leer la información del archivo de configuracion config.xml, transforma todas las transacciones definidas a una lista de objetos de tipo Transaction</w:t>
+        <w:t xml:space="preserve"> Componente encargado de leer la información del archivo de configuracion config.xml, transforma todas las transacciones definidas a una lista de objetos de tipo Transaction</w:t>
       </w:r>
     </w:p>
     <w:p>
@@ -447,10 +478,7 @@
     </w:p>
     <w:p>
       <w:r>
-        <w:t xml:space="preserve">Interface </w:t>
-      </w:r>
-      <w:r>
-        <w:t>XMLManager</w:t>
+        <w:t>Interface XMLManager</w:t>
       </w:r>
     </w:p>
     <w:p>
@@ -462,10 +490,7 @@
         </w:numPr>
       </w:pPr>
       <w:r>
-        <w:t>r</w:t>
-      </w:r>
-      <w:r>
-        <w:t>eadXMLFile</w:t>
+        <w:t>readXMLFile</w:t>
       </w:r>
     </w:p>
     <w:p>
@@ -475,10 +500,7 @@
     </w:p>
     <w:p>
       <w:r>
-        <w:t xml:space="preserve">Artefactos: API </w:t>
-      </w:r>
-      <w:r>
-        <w:t>XML Stream java, archivo config.xml</w:t>
+        <w:t>Artefactos: archivo config.xml</w:t>
       </w:r>
     </w:p>
     <w:p>
@@ -498,11 +520,12 @@
     </w:p>
     <w:p>
       <w:r>
+        <w:lastRenderedPageBreak/>
         <w:drawing>
           <wp:inline distT="0" distB="0" distL="0" distR="0">
-            <wp:extent cx="5612130" cy="861060"/>
+            <wp:extent cx="5612130" cy="688975"/>
             <wp:effectExtent l="0" t="0" r="7620" b="0"/>
-            <wp:docPr id="4" name="Imagen 4"/>
+            <wp:docPr id="8" name="Imagen 8"/>
             <wp:cNvGraphicFramePr>
               <a:graphicFrameLocks xmlns:a="http://schemas.openxmlformats.org/drawingml/2006/main" noChangeAspect="1"/>
             </wp:cNvGraphicFramePr>
@@ -522,7 +545,7 @@
                   <pic:spPr>
                     <a:xfrm>
                       <a:off x="0" y="0"/>
-                      <a:ext cx="5612130" cy="861060"/>
+                      <a:ext cx="5612130" cy="688975"/>
                     </a:xfrm>
                     <a:prstGeom prst="rect">
                       <a:avLst/>
@@ -544,10 +567,7 @@
         <w:t>Nombre:</w:t>
       </w:r>
       <w:r>
-        <w:t xml:space="preserve"> </w:t>
-      </w:r>
-      <w:r>
-        <w:t>ManagerLog</w:t>
+        <w:t xml:space="preserve"> LogManagerTransaction</w:t>
       </w:r>
     </w:p>
     <w:p>
@@ -559,26 +579,17 @@
         <w:t>Descripción:</w:t>
       </w:r>
       <w:r>
-        <w:t xml:space="preserve"> Componente encargado de </w:t>
-      </w:r>
-      <w:r>
-        <w:t xml:space="preserve">administrar el archivo log#.txt el cual escribe en un formato sencillo la fecha de ejecución de una transacción, la transacción ejecutada y todas las transacciones </w:t>
-      </w:r>
-      <w:r>
-        <w:t>disponibles</w:t>
-      </w:r>
-      <w:r>
-        <w:t xml:space="preserve">. </w:t>
-      </w:r>
-    </w:p>
-    <w:p>
-      <w:r>
-        <w:t xml:space="preserve">Por defecto el nombre del archivo es log0.txt </w:t>
-      </w:r>
-    </w:p>
-    <w:p>
-      <w:r>
-        <w:t>De igual manera revisa de un archivo de configuración el tamaño máximo del archivo y si se encuentra activado el log, si un archivo sobrepasa el límite de tamaño se divide  en otro archivo el cual cambia a ser llamada log1.txt cada vez que se sobrepasa avanza en una unidad su nombre log2.txt…logn.txt.</w:t>
+        <w:t xml:space="preserve"> Componente encargado de administrar el archivo log#.txt el cual escribe en un formato sencillo la fecha de ejecución de una transacción, la transacción ejecutada y todas las transacciones disponibles. </w:t>
+      </w:r>
+    </w:p>
+    <w:p>
+      <w:r>
+        <w:t xml:space="preserve">Por defecto el nombre del primer archivo es log0.txt </w:t>
+      </w:r>
+    </w:p>
+    <w:p>
+      <w:r>
+        <w:t>De igual manera revisa de un archivo de configuración el tamaño máximo del archivo y si se encuentra activado el log, si un archivo sobrepasa el límite de tamaño se divide en otro archivo el cual cambia a ser llamada log1.txt cada vez que se sobrepasa avanza en una unidad su nombre log2.txt…logn.txt.</w:t>
       </w:r>
     </w:p>
     <w:p>
@@ -603,10 +614,7 @@
     </w:p>
     <w:p>
       <w:r>
-        <w:t xml:space="preserve">Interface </w:t>
-      </w:r>
-      <w:r>
-        <w:t>LogManager</w:t>
+        <w:t>Interface LogTransaction</w:t>
       </w:r>
     </w:p>
     <w:p>
@@ -618,7 +626,6 @@
         </w:numPr>
       </w:pPr>
       <w:r>
-        <w:lastRenderedPageBreak/>
         <w:t>writeLogFile</w:t>
       </w:r>
     </w:p>
@@ -629,10 +636,7 @@
     </w:p>
     <w:p>
       <w:r>
-        <w:t xml:space="preserve">Artefactos: </w:t>
-      </w:r>
-      <w:r>
-        <w:t>archivos log#.txt, configLog.properties</w:t>
+        <w:t>Artefactos: archivos log#.txt, configLog.properties</w:t>
       </w:r>
     </w:p>
     <w:p>
@@ -656,9 +660,9 @@
         </w:rPr>
         <w:drawing>
           <wp:inline distT="0" distB="0" distL="0" distR="0">
-            <wp:extent cx="5612130" cy="2103755"/>
-            <wp:effectExtent l="0" t="0" r="7620" b="0"/>
-            <wp:docPr id="5" name="Imagen 5"/>
+            <wp:extent cx="5612130" cy="2074545"/>
+            <wp:effectExtent l="0" t="0" r="7620" b="1905"/>
+            <wp:docPr id="9" name="Imagen 9"/>
             <wp:cNvGraphicFramePr>
               <a:graphicFrameLocks xmlns:a="http://schemas.openxmlformats.org/drawingml/2006/main" noChangeAspect="1"/>
             </wp:cNvGraphicFramePr>
@@ -678,7 +682,7 @@
                   <pic:spPr>
                     <a:xfrm>
                       <a:off x="0" y="0"/>
-                      <a:ext cx="5612130" cy="2103755"/>
+                      <a:ext cx="5612130" cy="2074545"/>
                     </a:xfrm>
                     <a:prstGeom prst="rect">
                       <a:avLst/>
@@ -693,19 +697,19 @@
     </w:p>
     <w:p/>
     <w:p/>
-    <w:p>
-      <w:r>
-        <w:rPr>
-          <w:i/>
-          <w:iCs/>
-        </w:rPr>
+    <w:p/>
+    <w:p/>
+    <w:p>
+      <w:r>
+        <w:rPr>
+          <w:i/>
+          <w:iCs/>
+        </w:rPr>
+        <w:lastRenderedPageBreak/>
         <w:t>Nombre:</w:t>
       </w:r>
       <w:r>
-        <w:t xml:space="preserve"> ManagerTransaction</w:t>
-      </w:r>
-      <w:r>
-        <w:t>s</w:t>
+        <w:t xml:space="preserve"> ManagerTransactions</w:t>
       </w:r>
     </w:p>
     <w:p>
@@ -717,18 +721,60 @@
         <w:t>Descripción:</w:t>
       </w:r>
       <w:r>
-        <w:t xml:space="preserve"> Componente encargado de </w:t>
-      </w:r>
-      <w:r>
-        <w:t>ejecutar una transacción que se solicite por su nombre, el flujo es muy sencillo invoca el método de una clase modelo luego invoca el método de una clase controlador, para después guardar en el log los informacion de la transacción realizada.</w:t>
-      </w:r>
-    </w:p>
-    <w:p>
-      <w:r>
-        <w:t>Dependencias con otros componentes:</w:t>
-      </w:r>
-      <w:r>
-        <w:t xml:space="preserve"> ManagerReflection, ManagerXMLTransaction, ManagerLog</w:t>
+        <w:t xml:space="preserve"> Componente encargado de ejecutar una transacción que se solicite por su nombre, el flujo es muy sencillo:</w:t>
+      </w:r>
+    </w:p>
+    <w:p>
+      <w:pPr>
+        <w:pStyle w:val="Prrafodelista"/>
+        <w:numPr>
+          <w:ilvl w:val="0"/>
+          <w:numId w:val="3"/>
+        </w:numPr>
+      </w:pPr>
+      <w:r>
+        <w:t>Encuentra la transacción solicitada.</w:t>
+      </w:r>
+    </w:p>
+    <w:p>
+      <w:pPr>
+        <w:pStyle w:val="Prrafodelista"/>
+        <w:numPr>
+          <w:ilvl w:val="0"/>
+          <w:numId w:val="3"/>
+        </w:numPr>
+      </w:pPr>
+      <w:r>
+        <w:t>Genera una instancia del controlador definido.</w:t>
+      </w:r>
+    </w:p>
+    <w:p>
+      <w:pPr>
+        <w:pStyle w:val="Prrafodelista"/>
+        <w:numPr>
+          <w:ilvl w:val="0"/>
+          <w:numId w:val="3"/>
+        </w:numPr>
+      </w:pPr>
+      <w:r>
+        <w:t>Luego invoca el método de una clase considerada modelo, que pasa como argumento, la vista donde se ejecuta la transacción, el controlador y algún objeto como argumento.</w:t>
+      </w:r>
+    </w:p>
+    <w:p>
+      <w:pPr>
+        <w:pStyle w:val="Prrafodelista"/>
+        <w:numPr>
+          <w:ilvl w:val="0"/>
+          <w:numId w:val="3"/>
+        </w:numPr>
+      </w:pPr>
+      <w:r>
+        <w:t>Para después guardar en el log la información de la transacción realizada.</w:t>
+      </w:r>
+    </w:p>
+    <w:p>
+      <w:r>
+        <w:t>Dependencias con otros componentes: ManagerReflection, ManagerXMLTransaction, ManagerLog</w:t>
       </w:r>
     </w:p>
     <w:p>
@@ -748,10 +794,7 @@
     </w:p>
     <w:p>
       <w:r>
-        <w:t xml:space="preserve">Interface </w:t>
-      </w:r>
-      <w:r>
-        <w:t>TransactionExecutor</w:t>
+        <w:t>Interface TransactionExecutor</w:t>
       </w:r>
     </w:p>
     <w:p>
@@ -773,7 +816,7 @@
     </w:p>
     <w:p>
       <w:r>
-        <w:t>Interface ReflectionProcessor</w:t>
+        <w:t>Interface ReflectionTransaction</w:t>
       </w:r>
     </w:p>
     <w:p>
@@ -785,7 +828,7 @@
         </w:numPr>
       </w:pPr>
       <w:r>
-        <w:t>runMethodController</w:t>
+        <w:t>getInstanceClass</w:t>
       </w:r>
     </w:p>
     <w:p>
@@ -819,7 +862,7 @@
     </w:p>
     <w:p>
       <w:r>
-        <w:t>Interface LogManager</w:t>
+        <w:t>Interface LogTransaction</w:t>
       </w:r>
     </w:p>
     <w:p>
@@ -836,8 +879,7 @@
     </w:p>
     <w:p>
       <w:r>
-        <w:lastRenderedPageBreak/>
-        <w:t>Artefactos: API XML Stream java, archivo config.xml</w:t>
+        <w:t>Artefactos: ninguno</w:t>
       </w:r>
     </w:p>
     <w:p>
@@ -869,9 +911,9 @@
         </w:rPr>
         <w:drawing>
           <wp:inline distT="0" distB="0" distL="0" distR="0">
-            <wp:extent cx="5612130" cy="3642995"/>
-            <wp:effectExtent l="0" t="0" r="7620" b="0"/>
-            <wp:docPr id="6" name="Imagen 6"/>
+            <wp:extent cx="3533775" cy="2111474"/>
+            <wp:effectExtent l="0" t="0" r="0" b="3175"/>
+            <wp:docPr id="10" name="Imagen 10"/>
             <wp:cNvGraphicFramePr>
               <a:graphicFrameLocks xmlns:a="http://schemas.openxmlformats.org/drawingml/2006/main" noChangeAspect="1"/>
             </wp:cNvGraphicFramePr>
@@ -882,20 +924,27 @@
                     <pic:cNvPr id="1" name=""/>
                     <pic:cNvPicPr/>
                   </pic:nvPicPr>
-                  <pic:blipFill>
+                  <pic:blipFill rotWithShape="1">
                     <a:blip r:embed="rId9"/>
-                    <a:stretch>
-                      <a:fillRect/>
-                    </a:stretch>
+                    <a:srcRect l="23592" b="8378"/>
+                    <a:stretch/>
                   </pic:blipFill>
-                  <pic:spPr>
+                  <pic:spPr bwMode="auto">
                     <a:xfrm>
                       <a:off x="0" y="0"/>
-                      <a:ext cx="5612130" cy="3642995"/>
+                      <a:ext cx="3534851" cy="2112117"/>
                     </a:xfrm>
                     <a:prstGeom prst="rect">
                       <a:avLst/>
                     </a:prstGeom>
+                    <a:ln>
+                      <a:noFill/>
+                    </a:ln>
+                    <a:extLst>
+                      <a:ext uri="{53640926-AAD7-44D8-BBD7-CCE9431645EC}">
+                        <a14:shadowObscured xmlns:a14="http://schemas.microsoft.com/office/drawing/2010/main"/>
+                      </a:ext>
+                    </a:extLst>
                   </pic:spPr>
                 </pic:pic>
               </a:graphicData>
@@ -904,6 +953,14 @@
         </w:drawing>
       </w:r>
     </w:p>
+    <w:p>
+      <w:pPr>
+        <w:rPr>
+          <w:i/>
+          <w:iCs/>
+        </w:rPr>
+      </w:pPr>
+    </w:p>
     <w:p/>
     <w:p>
       <w:pPr>
@@ -934,9 +991,9 @@
         </w:rPr>
         <w:drawing>
           <wp:inline distT="0" distB="0" distL="0" distR="0">
-            <wp:extent cx="5612130" cy="3008630"/>
-            <wp:effectExtent l="0" t="0" r="7620" b="1270"/>
-            <wp:docPr id="7" name="Imagen 7"/>
+            <wp:extent cx="5612130" cy="3013075"/>
+            <wp:effectExtent l="0" t="0" r="7620" b="0"/>
+            <wp:docPr id="11" name="Imagen 11"/>
             <wp:cNvGraphicFramePr>
               <a:graphicFrameLocks xmlns:a="http://schemas.openxmlformats.org/drawingml/2006/main" noChangeAspect="1"/>
             </wp:cNvGraphicFramePr>
@@ -956,7 +1013,7 @@
                   <pic:spPr>
                     <a:xfrm>
                       <a:off x="0" y="0"/>
-                      <a:ext cx="5612130" cy="3008630"/>
+                      <a:ext cx="5612130" cy="3013075"/>
                     </a:xfrm>
                     <a:prstGeom prst="rect">
                       <a:avLst/>
@@ -999,13 +1056,7 @@
     </w:p>
     <w:p>
       <w:r>
-        <w:t>Funciones: Enumerarlas y adicionar el nombre, listado de argumentos con su tipo, valor de retorno, visibilidad, sí es función pública</w:t>
-      </w:r>
-      <w:r>
-        <w:t xml:space="preserve"> </w:t>
-      </w:r>
-      <w:r>
-        <w:t>mencionar el servicio que esta implementando (componente e interface de salida) y descripción.</w:t>
+        <w:t>Funciones: Enumerarlas y adicionar el nombre, listado de argumentos con su tipo, valor de retorno, visibilidad, sí es función pública mencionar el servicio que esta implementando (componente e interface de salida) y descripción.</w:t>
       </w:r>
     </w:p>
     <w:p>
@@ -1021,7 +1072,11 @@
     </w:p>
     <w:p>
       <w:r>
-        <w:t>Agregar dos conjuntos de diagramas de secuencia, el primero orientado a los desarrolladores que utilizarán el framework en sus proyectos, el segundo conjunto serán diagramas de secuencia que describan la interacción de los objetos externos con los internos de la clase del framework, objetos externos son aquellos que los desarrolladores que usa el framework crean, los objetos internos son aquellos que son creados al interior del framework. Estos diagramas de secuencia serán para desarrolladores qué hará uso del Framework y aquellos que requieren saber la funcionalidad, al interior, del misma. Cada diagrama de secuencia tendrá asociado un texto donde explicará cada paso que se muestre. Los diagramas de secuencia a realizar serán definido en conjunto con el profesor.</w:t>
+        <w:t xml:space="preserve">Agregar dos conjuntos de diagramas de secuencia, el primero orientado a los desarrolladores que utilizarán el framework en sus proyectos, el segundo conjunto serán diagramas de secuencia que describan la interacción de los objetos externos con los internos de la clase del framework, objetos </w:t>
+      </w:r>
+      <w:r>
+        <w:lastRenderedPageBreak/>
+        <w:t>externos son aquellos que los desarrolladores que usa el framework crean, los objetos internos son aquellos que son creados al interior del framework. Estos diagramas de secuencia serán para desarrolladores qué hará uso del Framework y aquellos que requieren saber la funcionalidad, al interior, del misma. Cada diagrama de secuencia tendrá asociado un texto donde explicará cada paso que se muestre. Los diagramas de secuencia a realizar serán definido en conjunto con el profesor.</w:t>
       </w:r>
     </w:p>
     <w:p/>
@@ -1050,6 +1105,92 @@
 <file path=word/numbering.xml><?xml version="1.0" encoding="utf-8"?>
 <w:numbering xmlns:wpc="http://schemas.microsoft.com/office/word/2010/wordprocessingCanvas" xmlns:cx="http://schemas.microsoft.com/office/drawing/2014/chartex" xmlns:cx1="http://schemas.microsoft.com/office/drawing/2015/9/8/chartex" xmlns:cx2="http://schemas.microsoft.com/office/drawing/2015/10/21/chartex" xmlns:cx3="http://schemas.microsoft.com/office/drawing/2016/5/9/chartex" xmlns:cx4="http://schemas.microsoft.com/office/drawing/2016/5/10/chartex" xmlns:cx5="http://schemas.microsoft.com/office/drawing/2016/5/11/chartex" xmlns:cx6="http://schemas.microsoft.com/office/drawing/2016/5/12/chartex" xmlns:cx7="http://schemas.microsoft.com/office/drawing/2016/5/13/chartex" xmlns:cx8="http://schemas.microsoft.com/office/drawing/2016/5/14/chartex" xmlns:mc="http://schemas.openxmlformats.org/markup-compatibility/2006" xmlns:aink="http://schemas.microsoft.com/office/drawing/2016/ink" xmlns:am3d="http://schemas.microsoft.com/office/drawing/2017/model3d" xmlns:o="urn:schemas-microsoft-com:office:office" xmlns:r="http://schemas.openxmlformats.org/officeDocument/2006/relationships" xmlns:m="http://schemas.openxmlformats.org/officeDocument/2006/math" xmlns:v="urn:schemas-microsoft-com:vml" xmlns:wp14="http://schemas.microsoft.com/office/word/2010/wordprocessingDrawing" xmlns:wp="http://schemas.openxmlformats.org/drawingml/2006/wordprocessingDrawing" xmlns:w10="urn:schemas-microsoft-com:office:word" xmlns:w="http://schemas.openxmlformats.org/wordprocessingml/2006/main" xmlns:w14="http://schemas.microsoft.com/office/word/2010/wordml" xmlns:w15="http://schemas.microsoft.com/office/word/2012/wordml" xmlns:w16cex="http://schemas.microsoft.com/office/word/2018/wordml/cex" xmlns:w16cid="http://schemas.microsoft.com/office/word/2016/wordml/cid" xmlns:w16="http://schemas.microsoft.com/office/word/2018/wordml" xmlns:w16se="http://schemas.microsoft.com/office/word/2015/wordml/symex" xmlns:wpg="http://schemas.microsoft.com/office/word/2010/wordprocessingGroup" xmlns:wpi="http://schemas.microsoft.com/office/word/2010/wordprocessingInk" xmlns:wne="http://schemas.microsoft.com/office/word/2006/wordml" xmlns:wps="http://schemas.microsoft.com/office/word/2010/wordprocessingShape" mc:Ignorable="w14 w15 w16se w16cid w16 w16cex wp14">
   <w:abstractNum w:abstractNumId="0" w15:restartNumberingAfterBreak="0">
+    <w:nsid w:val="249C3BD8"/>
+    <w:multiLevelType w:val="hybridMultilevel"/>
+    <w:tmpl w:val="350EA30A"/>
+    <w:lvl w:ilvl="0" w:tplc="080A000F">
+      <w:start w:val="1"/>
+      <w:numFmt w:val="decimal"/>
+      <w:lvlText w:val="%1."/>
+      <w:lvlJc w:val="left"/>
+      <w:pPr>
+        <w:ind w:left="765" w:hanging="360"/>
+      </w:pPr>
+    </w:lvl>
+    <w:lvl w:ilvl="1" w:tplc="080A0019" w:tentative="1">
+      <w:start w:val="1"/>
+      <w:numFmt w:val="lowerLetter"/>
+      <w:lvlText w:val="%2."/>
+      <w:lvlJc w:val="left"/>
+      <w:pPr>
+        <w:ind w:left="1485" w:hanging="360"/>
+      </w:pPr>
+    </w:lvl>
+    <w:lvl w:ilvl="2" w:tplc="080A001B" w:tentative="1">
+      <w:start w:val="1"/>
+      <w:numFmt w:val="lowerRoman"/>
+      <w:lvlText w:val="%3."/>
+      <w:lvlJc w:val="right"/>
+      <w:pPr>
+        <w:ind w:left="2205" w:hanging="180"/>
+      </w:pPr>
+    </w:lvl>
+    <w:lvl w:ilvl="3" w:tplc="080A000F" w:tentative="1">
+      <w:start w:val="1"/>
+      <w:numFmt w:val="decimal"/>
+      <w:lvlText w:val="%4."/>
+      <w:lvlJc w:val="left"/>
+      <w:pPr>
+        <w:ind w:left="2925" w:hanging="360"/>
+      </w:pPr>
+    </w:lvl>
+    <w:lvl w:ilvl="4" w:tplc="080A0019" w:tentative="1">
+      <w:start w:val="1"/>
+      <w:numFmt w:val="lowerLetter"/>
+      <w:lvlText w:val="%5."/>
+      <w:lvlJc w:val="left"/>
+      <w:pPr>
+        <w:ind w:left="3645" w:hanging="360"/>
+      </w:pPr>
+    </w:lvl>
+    <w:lvl w:ilvl="5" w:tplc="080A001B" w:tentative="1">
+      <w:start w:val="1"/>
+      <w:numFmt w:val="lowerRoman"/>
+      <w:lvlText w:val="%6."/>
+      <w:lvlJc w:val="right"/>
+      <w:pPr>
+        <w:ind w:left="4365" w:hanging="180"/>
+      </w:pPr>
+    </w:lvl>
+    <w:lvl w:ilvl="6" w:tplc="080A000F" w:tentative="1">
+      <w:start w:val="1"/>
+      <w:numFmt w:val="decimal"/>
+      <w:lvlText w:val="%7."/>
+      <w:lvlJc w:val="left"/>
+      <w:pPr>
+        <w:ind w:left="5085" w:hanging="360"/>
+      </w:pPr>
+    </w:lvl>
+    <w:lvl w:ilvl="7" w:tplc="080A0019" w:tentative="1">
+      <w:start w:val="1"/>
+      <w:numFmt w:val="lowerLetter"/>
+      <w:lvlText w:val="%8."/>
+      <w:lvlJc w:val="left"/>
+      <w:pPr>
+        <w:ind w:left="5805" w:hanging="360"/>
+      </w:pPr>
+    </w:lvl>
+    <w:lvl w:ilvl="8" w:tplc="080A001B" w:tentative="1">
+      <w:start w:val="1"/>
+      <w:numFmt w:val="lowerRoman"/>
+      <w:lvlText w:val="%9."/>
+      <w:lvlJc w:val="right"/>
+      <w:pPr>
+        <w:ind w:left="6525" w:hanging="180"/>
+      </w:pPr>
+    </w:lvl>
+  </w:abstractNum>
+  <w:abstractNum w:abstractNumId="1" w15:restartNumberingAfterBreak="0">
     <w:nsid w:val="494405FA"/>
     <w:multiLevelType w:val="hybridMultilevel"/>
     <w:tmpl w:val="D3DE8530"/>
@@ -1162,7 +1303,7 @@
       </w:rPr>
     </w:lvl>
   </w:abstractNum>
-  <w:abstractNum w:abstractNumId="1" w15:restartNumberingAfterBreak="0">
+  <w:abstractNum w:abstractNumId="2" w15:restartNumberingAfterBreak="0">
     <w:nsid w:val="732E009C"/>
     <w:multiLevelType w:val="hybridMultilevel"/>
     <w:tmpl w:val="19FC2750"/>
@@ -1249,9 +1390,12 @@
     </w:lvl>
   </w:abstractNum>
   <w:num w:numId="1">
+    <w:abstractNumId w:val="2"/>
+  </w:num>
+  <w:num w:numId="2">
     <w:abstractNumId w:val="1"/>
   </w:num>
-  <w:num w:numId="2">
+  <w:num w:numId="3">
     <w:abstractNumId w:val="0"/>
   </w:num>
 </w:numbering>
@@ -1380,6 +1524,7 @@
     <w:lsdException w:name="HTML Sample" w:semiHidden="1" w:unhideWhenUsed="1"/>
     <w:lsdException w:name="HTML Typewriter" w:semiHidden="1" w:unhideWhenUsed="1"/>
     <w:lsdException w:name="HTML Variable" w:semiHidden="1" w:unhideWhenUsed="1"/>
+    <w:lsdException w:name="Normal Table" w:semiHidden="1" w:unhideWhenUsed="1"/>
     <w:lsdException w:name="annotation subject" w:semiHidden="1" w:unhideWhenUsed="1"/>
     <w:lsdException w:name="No List" w:semiHidden="1" w:unhideWhenUsed="1"/>
     <w:lsdException w:name="Outline List 1" w:semiHidden="1" w:unhideWhenUsed="1"/>
@@ -1426,8 +1571,10 @@
     <w:lsdException w:name="Table Subtle 2" w:semiHidden="1" w:unhideWhenUsed="1"/>
     <w:lsdException w:name="Table Web 1" w:semiHidden="1" w:unhideWhenUsed="1"/>
     <w:lsdException w:name="Table Web 2" w:semiHidden="1" w:unhideWhenUsed="1"/>
+    <w:lsdException w:name="Table Web 3" w:semiHidden="1" w:unhideWhenUsed="1"/>
     <w:lsdException w:name="Balloon Text" w:semiHidden="1" w:unhideWhenUsed="1"/>
     <w:lsdException w:name="Table Grid" w:uiPriority="39"/>
+    <w:lsdException w:name="Table Theme" w:semiHidden="1" w:unhideWhenUsed="1"/>
     <w:lsdException w:name="Placeholder Text" w:semiHidden="1"/>
     <w:lsdException w:name="No Spacing" w:uiPriority="1" w:qFormat="1"/>
     <w:lsdException w:name="Light Shading" w:uiPriority="60"/>

</xml_diff>